<commit_message>
havent finish project vision...
</commit_message>
<xml_diff>
--- a/ProjectPreliminary/TT2L_GA_ProjectVision.docx
+++ b/ProjectPreliminary/TT2L_GA_ProjectVision.docx
@@ -1,23 +1,33 @@
 
 <file path=word/document.xml><?xml version="1.0" encoding="utf-8"?>
-<w:document xmlns:wpc="http://schemas.microsoft.com/office/word/2010/wordprocessingCanvas" xmlns:cx="http://schemas.microsoft.com/office/drawing/2014/chartex" xmlns:cx1="http://schemas.microsoft.com/office/drawing/2015/9/8/chartex" xmlns:cx2="http://schemas.microsoft.com/office/drawing/2015/10/21/chartex" xmlns:cx3="http://schemas.microsoft.com/office/drawing/2016/5/9/chartex" xmlns:cx4="http://schemas.microsoft.com/office/drawing/2016/5/10/chartex" xmlns:cx5="http://schemas.microsoft.com/office/drawing/2016/5/11/chartex" xmlns:cx6="http://schemas.microsoft.com/office/drawing/2016/5/12/chartex" xmlns:cx7="http://schemas.microsoft.com/office/drawing/2016/5/13/chartex" xmlns:cx8="http://schemas.microsoft.com/office/drawing/2016/5/14/chartex" xmlns:mc="http://schemas.openxmlformats.org/markup-compatibility/2006" xmlns:aink="http://schemas.microsoft.com/office/drawing/2016/ink" xmlns:am3d="http://schemas.microsoft.com/office/drawing/2017/model3d" xmlns:o="urn:schemas-microsoft-com:office:office" xmlns:r="http://schemas.openxmlformats.org/officeDocument/2006/relationships" xmlns:m="http://schemas.openxmlformats.org/officeDocument/2006/math" xmlns:v="urn:schemas-microsoft-com:vml" xmlns:wp14="http://schemas.microsoft.com/office/word/2010/wordprocessingDrawing" xmlns:wp="http://schemas.openxmlformats.org/drawingml/2006/wordprocessingDrawing" xmlns:w10="urn:schemas-microsoft-com:office:word" xmlns:w="http://schemas.openxmlformats.org/wordprocessingml/2006/main" xmlns:w14="http://schemas.microsoft.com/office/word/2010/wordml" xmlns:w15="http://schemas.microsoft.com/office/word/2012/wordml" xmlns:w16cex="http://schemas.microsoft.com/office/word/2018/wordml/cex" xmlns:w16cid="http://schemas.microsoft.com/office/word/2016/wordml/cid" xmlns:w16="http://schemas.microsoft.com/office/word/2018/wordml" xmlns:w16se="http://schemas.microsoft.com/office/word/2015/wordml/symex" xmlns:wpg="http://schemas.microsoft.com/office/word/2010/wordprocessingGroup" xmlns:wpi="http://schemas.microsoft.com/office/word/2010/wordprocessingInk" xmlns:wne="http://schemas.microsoft.com/office/word/2006/wordml" xmlns:wps="http://schemas.microsoft.com/office/word/2010/wordprocessingShape" mc:Ignorable="w14 w15 w16se w16cid w16 w16cex wp14">
+<w:document xmlns:wpc="http://schemas.microsoft.com/office/word/2010/wordprocessingCanvas" xmlns:cx="http://schemas.microsoft.com/office/drawing/2014/chartex" xmlns:cx1="http://schemas.microsoft.com/office/drawing/2015/9/8/chartex" xmlns:cx2="http://schemas.microsoft.com/office/drawing/2015/10/21/chartex" xmlns:cx3="http://schemas.microsoft.com/office/drawing/2016/5/9/chartex" xmlns:cx4="http://schemas.microsoft.com/office/drawing/2016/5/10/chartex" xmlns:cx5="http://schemas.microsoft.com/office/drawing/2016/5/11/chartex" xmlns:cx6="http://schemas.microsoft.com/office/drawing/2016/5/12/chartex" xmlns:cx7="http://schemas.microsoft.com/office/drawing/2016/5/13/chartex" xmlns:cx8="http://schemas.microsoft.com/office/drawing/2016/5/14/chartex" xmlns:mc="http://schemas.openxmlformats.org/markup-compatibility/2006" xmlns:aink="http://schemas.microsoft.com/office/drawing/2016/ink" xmlns:am3d="http://schemas.microsoft.com/office/drawing/2017/model3d" xmlns:o="urn:schemas-microsoft-com:office:office" xmlns:oel="http://schemas.microsoft.com/office/2019/extlst" xmlns:r="http://schemas.openxmlformats.org/officeDocument/2006/relationships" xmlns:m="http://schemas.openxmlformats.org/officeDocument/2006/math" xmlns:v="urn:schemas-microsoft-com:vml" xmlns:wp14="http://schemas.microsoft.com/office/word/2010/wordprocessingDrawing" xmlns:wp="http://schemas.openxmlformats.org/drawingml/2006/wordprocessingDrawing" xmlns:w10="urn:schemas-microsoft-com:office:word" xmlns:w="http://schemas.openxmlformats.org/wordprocessingml/2006/main" xmlns:w14="http://schemas.microsoft.com/office/word/2010/wordml" xmlns:w15="http://schemas.microsoft.com/office/word/2012/wordml" xmlns:w16cex="http://schemas.microsoft.com/office/word/2018/wordml/cex" xmlns:w16cid="http://schemas.microsoft.com/office/word/2016/wordml/cid" xmlns:w16="http://schemas.microsoft.com/office/word/2018/wordml" xmlns:w16du="http://schemas.microsoft.com/office/word/2023/wordml/word16du" xmlns:w16sdtdh="http://schemas.microsoft.com/office/word/2020/wordml/sdtdatahash" xmlns:w16sdtfl="http://schemas.microsoft.com/office/word/2024/wordml/sdtformatlock" xmlns:w16se="http://schemas.microsoft.com/office/word/2015/wordml/symex" xmlns:wpg="http://schemas.microsoft.com/office/word/2010/wordprocessingGroup" xmlns:wpi="http://schemas.microsoft.com/office/word/2010/wordprocessingInk" xmlns:wne="http://schemas.microsoft.com/office/word/2006/wordml" xmlns:wps="http://schemas.microsoft.com/office/word/2010/wordprocessingShape" mc:Ignorable="w14 w15 w16se w16cid w16 w16cex w16sdtdh w16sdtfl w16du wp14">
   <w:body>
     <w:p>
       <w:pPr>
         <w:jc w:val="center"/>
+        <w:rPr>
+          <w:rFonts w:ascii="Times New Roman" w:hAnsi="Times New Roman" w:cs="Times New Roman"/>
+        </w:rPr>
       </w:pPr>
     </w:p>
     <w:p>
       <w:pPr>
         <w:jc w:val="center"/>
+        <w:rPr>
+          <w:rFonts w:ascii="Times New Roman" w:hAnsi="Times New Roman" w:cs="Times New Roman"/>
+        </w:rPr>
       </w:pPr>
     </w:p>
     <w:p>
       <w:pPr>
         <w:jc w:val="center"/>
-      </w:pPr>
-      <w:r>
-        <w:rPr>
+        <w:rPr>
+          <w:rFonts w:ascii="Times New Roman" w:hAnsi="Times New Roman" w:cs="Times New Roman"/>
+        </w:rPr>
+      </w:pPr>
+      <w:r>
+        <w:rPr>
+          <w:rFonts w:ascii="Times New Roman" w:hAnsi="Times New Roman" w:cs="Times New Roman"/>
           <w:noProof/>
         </w:rPr>
         <w:drawing>
@@ -73,6 +83,9 @@
     <w:p>
       <w:pPr>
         <w:jc w:val="center"/>
+        <w:rPr>
+          <w:rFonts w:ascii="Times New Roman" w:hAnsi="Times New Roman" w:cs="Times New Roman"/>
+        </w:rPr>
       </w:pPr>
     </w:p>
     <w:p>
@@ -194,6 +207,7 @@
       <w:pPr>
         <w:jc w:val="center"/>
         <w:rPr>
+          <w:rFonts w:ascii="Times New Roman" w:hAnsi="Times New Roman" w:cs="Times New Roman"/>
           <w:b/>
         </w:rPr>
       </w:pPr>
@@ -202,6 +216,7 @@
       <w:pPr>
         <w:jc w:val="center"/>
         <w:rPr>
+          <w:rFonts w:ascii="Times New Roman" w:hAnsi="Times New Roman" w:cs="Times New Roman"/>
           <w:b/>
         </w:rPr>
       </w:pPr>
@@ -457,19 +472,11 @@
                 <w:rFonts w:ascii="Times New Roman" w:hAnsi="Times New Roman" w:cs="Times New Roman"/>
               </w:rPr>
             </w:pPr>
-            <w:proofErr w:type="spellStart"/>
             <w:r>
               <w:rPr>
                 <w:rFonts w:ascii="Times New Roman" w:hAnsi="Times New Roman" w:cs="Times New Roman"/>
               </w:rPr>
-              <w:t>Teh</w:t>
-            </w:r>
-            <w:proofErr w:type="spellEnd"/>
-            <w:r>
-              <w:rPr>
-                <w:rFonts w:ascii="Times New Roman" w:hAnsi="Times New Roman" w:cs="Times New Roman"/>
-              </w:rPr>
-              <w:t xml:space="preserve"> Li Wei</w:t>
+              <w:t>Teh Li Wei</w:t>
             </w:r>
           </w:p>
         </w:tc>
@@ -570,21 +577,7 @@
               <w:rPr>
                 <w:rFonts w:ascii="Times New Roman" w:hAnsi="Times New Roman" w:cs="Times New Roman"/>
               </w:rPr>
-              <w:t xml:space="preserve">Sow </w:t>
-            </w:r>
-            <w:proofErr w:type="spellStart"/>
-            <w:r>
-              <w:rPr>
-                <w:rFonts w:ascii="Times New Roman" w:hAnsi="Times New Roman" w:cs="Times New Roman"/>
-              </w:rPr>
-              <w:t>Chien</w:t>
-            </w:r>
-            <w:proofErr w:type="spellEnd"/>
-            <w:r>
-              <w:rPr>
-                <w:rFonts w:ascii="Times New Roman" w:hAnsi="Times New Roman" w:cs="Times New Roman"/>
-              </w:rPr>
-              <w:t xml:space="preserve"> Yee</w:t>
+              <w:t>Sow Chien Yee</w:t>
             </w:r>
           </w:p>
         </w:tc>
@@ -759,6 +752,7 @@
       <w:pPr>
         <w:jc w:val="center"/>
         <w:rPr>
+          <w:rFonts w:ascii="Times New Roman" w:hAnsi="Times New Roman" w:cs="Times New Roman"/>
           <w:b/>
         </w:rPr>
       </w:pPr>
@@ -767,6 +761,7 @@
       <w:pPr>
         <w:jc w:val="center"/>
         <w:rPr>
+          <w:rFonts w:ascii="Times New Roman" w:hAnsi="Times New Roman" w:cs="Times New Roman"/>
           <w:b/>
         </w:rPr>
       </w:pPr>
@@ -774,16 +769,25 @@
     <w:p>
       <w:pPr>
         <w:jc w:val="center"/>
+        <w:rPr>
+          <w:rFonts w:ascii="Times New Roman" w:hAnsi="Times New Roman" w:cs="Times New Roman"/>
+        </w:rPr>
       </w:pPr>
     </w:p>
     <w:p>
       <w:pPr>
         <w:jc w:val="center"/>
+        <w:rPr>
+          <w:rFonts w:ascii="Times New Roman" w:hAnsi="Times New Roman" w:cs="Times New Roman"/>
+        </w:rPr>
       </w:pPr>
     </w:p>
     <w:p>
       <w:pPr>
         <w:jc w:val="center"/>
+        <w:rPr>
+          <w:rFonts w:ascii="Times New Roman" w:hAnsi="Times New Roman" w:cs="Times New Roman"/>
+        </w:rPr>
       </w:pPr>
     </w:p>
     <w:p>
@@ -791,33 +795,34 @@
         <w:spacing w:before="100" w:beforeAutospacing="1" w:after="100" w:afterAutospacing="1" w:line="240" w:lineRule="auto"/>
         <w:rPr>
           <w:rStyle w:val="Heading1Char"/>
-          <w:rFonts w:cs="Times New Roman"/>
+          <w:rFonts w:ascii="Times New Roman" w:hAnsi="Times New Roman" w:cs="Times New Roman"/>
+          <w:color w:val="auto"/>
         </w:rPr>
       </w:pPr>
       <w:bookmarkStart w:id="1" w:name="_Toc198048349"/>
-      <w:proofErr w:type="gramStart"/>
       <w:r>
         <w:rPr>
           <w:rStyle w:val="Heading1Char"/>
-          <w:rFonts w:cs="Times New Roman"/>
+          <w:rFonts w:ascii="Times New Roman" w:hAnsi="Times New Roman" w:cs="Times New Roman"/>
+          <w:color w:val="auto"/>
         </w:rPr>
         <w:lastRenderedPageBreak/>
-        <w:t>1  Introduction</w:t>
+        <w:t>Introduction</w:t>
       </w:r>
       <w:bookmarkEnd w:id="1"/>
-      <w:proofErr w:type="gramEnd"/>
     </w:p>
     <w:p>
       <w:pPr>
         <w:spacing w:before="100" w:beforeAutospacing="1" w:after="100" w:afterAutospacing="1" w:line="240" w:lineRule="auto"/>
         <w:rPr>
           <w:rStyle w:val="Heading2Char"/>
-          <w:rFonts w:cs="Times New Roman"/>
-        </w:rPr>
-      </w:pPr>
-      <w:r>
-        <w:rPr>
-          <w:rFonts w:eastAsia="Times New Roman" w:cs="Times New Roman"/>
+          <w:rFonts w:ascii="Times New Roman" w:hAnsi="Times New Roman" w:cs="Times New Roman"/>
+          <w:color w:val="auto"/>
+        </w:rPr>
+      </w:pPr>
+      <w:r>
+        <w:rPr>
+          <w:rFonts w:ascii="Times New Roman" w:eastAsia="Times New Roman" w:hAnsi="Times New Roman" w:cs="Times New Roman"/>
         </w:rPr>
         <w:br/>
       </w:r>
@@ -825,7 +830,8 @@
       <w:r>
         <w:rPr>
           <w:rStyle w:val="Heading2Char"/>
-          <w:rFonts w:cs="Times New Roman"/>
+          <w:rFonts w:ascii="Times New Roman" w:hAnsi="Times New Roman" w:cs="Times New Roman"/>
+          <w:color w:val="auto"/>
         </w:rPr>
         <w:t>1.1 Purpose of the Document</w:t>
       </w:r>
@@ -836,49 +842,125 @@
         <w:spacing w:before="100" w:beforeAutospacing="1" w:after="100" w:afterAutospacing="1" w:line="360" w:lineRule="auto"/>
         <w:rPr>
           <w:rStyle w:val="Heading2Char"/>
-          <w:rFonts w:eastAsiaTheme="minorEastAsia" w:cstheme="minorBidi"/>
+          <w:rFonts w:ascii="Times New Roman" w:eastAsiaTheme="minorEastAsia" w:hAnsi="Times New Roman" w:cs="Times New Roman"/>
+          <w:color w:val="auto"/>
           <w:sz w:val="24"/>
           <w:szCs w:val="22"/>
         </w:rPr>
       </w:pPr>
       <w:r>
-        <w:t>The purpose of this documentation is to systematically gather</w:t>
-      </w:r>
-      <w:r>
-        <w:t>, extract,</w:t>
-      </w:r>
-      <w:r>
-        <w:t xml:space="preserve"> organize, and present the requirements and expectations of stakeholders to ensure a clear understanding of the software’s intended functionality</w:t>
-      </w:r>
-      <w:r>
-        <w:t xml:space="preserve"> through various elicitation methods</w:t>
-      </w:r>
-      <w:r>
-        <w:t xml:space="preserve">. It serves as a reference for both clients and developers to </w:t>
-      </w:r>
-      <w:r>
-        <w:t>clarify expectations</w:t>
-      </w:r>
-      <w:r>
-        <w:t>, align goals, and provide a foundation for further analysis, validation, and design.</w:t>
-      </w:r>
-      <w:r>
+        <w:rPr>
+          <w:rFonts w:ascii="Times New Roman" w:hAnsi="Times New Roman" w:cs="Times New Roman"/>
+        </w:rPr>
+        <w:t>The purpose of th</w:t>
+      </w:r>
+      <w:r>
+        <w:rPr>
+          <w:rFonts w:ascii="Times New Roman" w:hAnsi="Times New Roman" w:cs="Times New Roman"/>
+        </w:rPr>
+        <w:t>e elicitation and kano model</w:t>
+      </w:r>
+      <w:r>
+        <w:rPr>
+          <w:rFonts w:ascii="Times New Roman" w:hAnsi="Times New Roman" w:cs="Times New Roman"/>
+        </w:rPr>
+        <w:t xml:space="preserve"> documentation </w:t>
+      </w:r>
+      <w:r>
+        <w:rPr>
+          <w:rFonts w:ascii="Times New Roman" w:hAnsi="Times New Roman" w:cs="Times New Roman"/>
+        </w:rPr>
+        <w:t>is</w:t>
+      </w:r>
+      <w:r>
+        <w:rPr>
+          <w:rFonts w:ascii="Times New Roman" w:hAnsi="Times New Roman" w:cs="Times New Roman"/>
+        </w:rPr>
+        <w:t xml:space="preserve"> </w:t>
+      </w:r>
+      <w:r>
+        <w:rPr>
+          <w:rFonts w:ascii="Times New Roman" w:hAnsi="Times New Roman" w:cs="Times New Roman"/>
+        </w:rPr>
+        <w:t>to systematically gather, extract, organize, and present the requirements and expectations of stakeholders</w:t>
+      </w:r>
+      <w:r>
+        <w:rPr>
+          <w:rFonts w:ascii="Times New Roman" w:hAnsi="Times New Roman" w:cs="Times New Roman"/>
+        </w:rPr>
+        <w:t>.</w:t>
+      </w:r>
+      <w:r>
+        <w:rPr>
+          <w:rFonts w:ascii="Times New Roman" w:hAnsi="Times New Roman" w:cs="Times New Roman"/>
+        </w:rPr>
+        <w:t xml:space="preserve"> </w:t>
+      </w:r>
+      <w:r>
+        <w:rPr>
+          <w:rFonts w:ascii="Times New Roman" w:hAnsi="Times New Roman" w:cs="Times New Roman"/>
+        </w:rPr>
+        <w:t>It</w:t>
+      </w:r>
+      <w:r>
+        <w:rPr>
+          <w:rFonts w:ascii="Times New Roman" w:hAnsi="Times New Roman" w:cs="Times New Roman"/>
+        </w:rPr>
+        <w:t xml:space="preserve"> ensure</w:t>
+      </w:r>
+      <w:r>
+        <w:rPr>
+          <w:rFonts w:ascii="Times New Roman" w:hAnsi="Times New Roman" w:cs="Times New Roman"/>
+        </w:rPr>
+        <w:t>s</w:t>
+      </w:r>
+      <w:r>
+        <w:rPr>
+          <w:rFonts w:ascii="Times New Roman" w:hAnsi="Times New Roman" w:cs="Times New Roman"/>
+        </w:rPr>
+        <w:t xml:space="preserve"> a clear understanding of the software’s intended functionality through various elicitation methods</w:t>
+      </w:r>
+      <w:r>
+        <w:rPr>
+          <w:rFonts w:ascii="Times New Roman" w:hAnsi="Times New Roman" w:cs="Times New Roman"/>
+        </w:rPr>
+        <w:t xml:space="preserve"> and </w:t>
+      </w:r>
+      <w:r>
+        <w:rPr>
+          <w:rFonts w:ascii="Times New Roman" w:hAnsi="Times New Roman" w:cs="Times New Roman"/>
+        </w:rPr>
+        <w:t>serves as a reference for both clients and developers to clarify expectations, align goals, and provide a foundation for further analysis, validation, and design.</w:t>
+      </w:r>
+      <w:r>
+        <w:rPr>
+          <w:rFonts w:ascii="Times New Roman" w:hAnsi="Times New Roman" w:cs="Times New Roman"/>
+        </w:rPr>
         <w:br/>
       </w:r>
     </w:p>
     <w:p>
       <w:pPr>
         <w:pStyle w:val="Heading2"/>
+        <w:rPr>
+          <w:rFonts w:ascii="Times New Roman" w:hAnsi="Times New Roman" w:cs="Times New Roman"/>
+          <w:color w:val="auto"/>
+        </w:rPr>
       </w:pPr>
       <w:bookmarkStart w:id="3" w:name="_Toc198048351"/>
       <w:r>
-        <w:t xml:space="preserve">1.2 </w:t>
-      </w:r>
-      <w:r>
-        <w:t>Problem statement</w:t>
+        <w:rPr>
+          <w:rFonts w:ascii="Times New Roman" w:hAnsi="Times New Roman" w:cs="Times New Roman"/>
+          <w:color w:val="auto"/>
+        </w:rPr>
+        <w:t>1.2 Problem statement</w:t>
       </w:r>
       <w:bookmarkEnd w:id="3"/>
       <w:r>
+        <w:rPr>
+          <w:rFonts w:ascii="Times New Roman" w:hAnsi="Times New Roman" w:cs="Times New Roman"/>
+          <w:color w:val="auto"/>
+        </w:rPr>
         <w:br/>
       </w:r>
     </w:p>
@@ -886,27 +968,57 @@
       <w:pPr>
         <w:spacing w:line="360" w:lineRule="auto"/>
         <w:ind w:firstLine="720"/>
-      </w:pPr>
-      <w:r>
-        <w:t>The Multimedia University (MMU) Cyberjaya campus frequently experiences issues related to limited parking availability, illegitimate parking practices, and the absence of coordinated transportation options for students and staff. As a result, there is a need for a system that simplifies the search for available parking, enables the reporting of unauthorized usage, and provides transportation solutions to enhance campus mobility.</w:t>
-      </w:r>
-      <w:r>
+        <w:rPr>
+          <w:rFonts w:ascii="Times New Roman" w:hAnsi="Times New Roman" w:cs="Times New Roman"/>
+        </w:rPr>
+      </w:pPr>
+      <w:r>
+        <w:rPr>
+          <w:rFonts w:ascii="Times New Roman" w:hAnsi="Times New Roman" w:cs="Times New Roman"/>
+        </w:rPr>
+        <w:t>The Multimedia University (MMU) Cyberjaya campus frequently experiences issues related to limited parking availability, illegitimate parking practices, and the absence of coordinated transportation options for students and staff. As a result, there is a need for a system that simplifies the search for available parking, enables the reporting of unauthorized usage, and provides transportation solutions to enhance campus mobility</w:t>
+      </w:r>
+      <w:r>
+        <w:rPr>
+          <w:rFonts w:ascii="Times New Roman" w:hAnsi="Times New Roman" w:cs="Times New Roman"/>
+        </w:rPr>
+        <w:t>, which would be carpooling</w:t>
+      </w:r>
+      <w:r>
+        <w:rPr>
+          <w:rFonts w:ascii="Times New Roman" w:hAnsi="Times New Roman" w:cs="Times New Roman"/>
+        </w:rPr>
+        <w:t>.</w:t>
+      </w:r>
+      <w:r>
+        <w:rPr>
+          <w:rFonts w:ascii="Times New Roman" w:hAnsi="Times New Roman" w:cs="Times New Roman"/>
+        </w:rPr>
         <w:br/>
       </w:r>
     </w:p>
     <w:p>
       <w:pPr>
         <w:pStyle w:val="Heading2"/>
+        <w:rPr>
+          <w:rFonts w:ascii="Times New Roman" w:hAnsi="Times New Roman" w:cs="Times New Roman"/>
+          <w:color w:val="auto"/>
+        </w:rPr>
       </w:pPr>
       <w:bookmarkStart w:id="4" w:name="_Toc198048352"/>
       <w:r>
-        <w:t xml:space="preserve">1.3 </w:t>
-      </w:r>
-      <w:r>
-        <w:t>Objectives</w:t>
+        <w:rPr>
+          <w:rFonts w:ascii="Times New Roman" w:hAnsi="Times New Roman" w:cs="Times New Roman"/>
+          <w:color w:val="auto"/>
+        </w:rPr>
+        <w:t>1.3 Objectives</w:t>
       </w:r>
       <w:bookmarkEnd w:id="4"/>
       <w:r>
+        <w:rPr>
+          <w:rFonts w:ascii="Times New Roman" w:hAnsi="Times New Roman" w:cs="Times New Roman"/>
+          <w:color w:val="auto"/>
+        </w:rPr>
         <w:br/>
       </w:r>
     </w:p>
@@ -915,12 +1027,23 @@
         <w:pStyle w:val="ListParagraph"/>
         <w:numPr>
           <w:ilvl w:val="0"/>
-          <w:numId w:val="1"/>
+          <w:numId w:val="5"/>
         </w:numPr>
-        <w:spacing w:line="259" w:lineRule="auto"/>
-      </w:pPr>
-      <w:r>
-        <w:t>Identify the crucial functions required by users</w:t>
+        <w:rPr>
+          <w:rFonts w:ascii="Times New Roman" w:hAnsi="Times New Roman" w:cs="Times New Roman"/>
+        </w:rPr>
+      </w:pPr>
+      <w:r>
+        <w:rPr>
+          <w:rFonts w:ascii="Times New Roman" w:hAnsi="Times New Roman" w:cs="Times New Roman"/>
+        </w:rPr>
+        <w:t xml:space="preserve">To identify the core functionalities required by end users to ensure the system meets </w:t>
+      </w:r>
+      <w:r>
+        <w:rPr>
+          <w:rFonts w:ascii="Times New Roman" w:hAnsi="Times New Roman" w:cs="Times New Roman"/>
+        </w:rPr>
+        <w:t>expectations.</w:t>
       </w:r>
     </w:p>
     <w:p>
@@ -928,12 +1051,29 @@
         <w:pStyle w:val="ListParagraph"/>
         <w:numPr>
           <w:ilvl w:val="0"/>
-          <w:numId w:val="1"/>
+          <w:numId w:val="5"/>
         </w:numPr>
-        <w:spacing w:line="259" w:lineRule="auto"/>
-      </w:pPr>
-      <w:r>
-        <w:t>Identify the preferred behaviour and details of each function</w:t>
+        <w:rPr>
+          <w:rFonts w:ascii="Times New Roman" w:hAnsi="Times New Roman" w:cs="Times New Roman"/>
+        </w:rPr>
+      </w:pPr>
+      <w:r>
+        <w:rPr>
+          <w:rFonts w:ascii="Times New Roman" w:hAnsi="Times New Roman" w:cs="Times New Roman"/>
+        </w:rPr>
+        <w:t xml:space="preserve">To define the preferred </w:t>
+      </w:r>
+      <w:r>
+        <w:rPr>
+          <w:rFonts w:ascii="Times New Roman" w:hAnsi="Times New Roman" w:cs="Times New Roman"/>
+        </w:rPr>
+        <w:t>behaviours</w:t>
+      </w:r>
+      <w:r>
+        <w:rPr>
+          <w:rFonts w:ascii="Times New Roman" w:hAnsi="Times New Roman" w:cs="Times New Roman"/>
+        </w:rPr>
+        <w:t xml:space="preserve"> and specific details of each function based on user expectations.</w:t>
       </w:r>
     </w:p>
     <w:p>
@@ -941,12 +1081,29 @@
         <w:pStyle w:val="ListParagraph"/>
         <w:numPr>
           <w:ilvl w:val="0"/>
-          <w:numId w:val="1"/>
+          <w:numId w:val="5"/>
         </w:numPr>
-        <w:spacing w:line="259" w:lineRule="auto"/>
-      </w:pPr>
-      <w:r>
-        <w:t>Identify the systems and APIs that interact with the system</w:t>
+        <w:rPr>
+          <w:rFonts w:ascii="Times New Roman" w:hAnsi="Times New Roman" w:cs="Times New Roman"/>
+        </w:rPr>
+      </w:pPr>
+      <w:r>
+        <w:rPr>
+          <w:rFonts w:ascii="Times New Roman" w:hAnsi="Times New Roman" w:cs="Times New Roman"/>
+        </w:rPr>
+        <w:t xml:space="preserve">To determine the external systems </w:t>
+      </w:r>
+      <w:r>
+        <w:rPr>
+          <w:rFonts w:ascii="Times New Roman" w:hAnsi="Times New Roman" w:cs="Times New Roman"/>
+        </w:rPr>
+        <w:t>that</w:t>
+      </w:r>
+      <w:r>
+        <w:rPr>
+          <w:rFonts w:ascii="Times New Roman" w:hAnsi="Times New Roman" w:cs="Times New Roman"/>
+        </w:rPr>
+        <w:t xml:space="preserve"> need to interact with the application for seamless integration.</w:t>
       </w:r>
     </w:p>
     <w:p>
@@ -954,12 +1111,17 @@
         <w:pStyle w:val="ListParagraph"/>
         <w:numPr>
           <w:ilvl w:val="0"/>
-          <w:numId w:val="1"/>
+          <w:numId w:val="5"/>
         </w:numPr>
-        <w:spacing w:line="259" w:lineRule="auto"/>
-      </w:pPr>
-      <w:r>
-        <w:t>Capture both functional and non-functional requirements</w:t>
+        <w:rPr>
+          <w:rFonts w:ascii="Times New Roman" w:hAnsi="Times New Roman" w:cs="Times New Roman"/>
+        </w:rPr>
+      </w:pPr>
+      <w:r>
+        <w:rPr>
+          <w:rFonts w:ascii="Times New Roman" w:hAnsi="Times New Roman" w:cs="Times New Roman"/>
+        </w:rPr>
+        <w:t>To capture both functional and non-functional requirements to guide design and development decisions.</w:t>
       </w:r>
     </w:p>
     <w:p>
@@ -967,25 +1129,53 @@
         <w:pStyle w:val="ListParagraph"/>
         <w:numPr>
           <w:ilvl w:val="0"/>
-          <w:numId w:val="1"/>
+          <w:numId w:val="5"/>
         </w:numPr>
-        <w:spacing w:line="259" w:lineRule="auto"/>
-        <w:rPr>
-          <w:rFonts w:cstheme="majorBidi"/>
-          <w:sz w:val="28"/>
-        </w:rPr>
-      </w:pPr>
-      <w:r>
-        <w:t>Uncover any constraints or limitations</w:t>
-      </w:r>
-    </w:p>
-    <w:p/>
+        <w:rPr>
+          <w:rFonts w:ascii="Times New Roman" w:hAnsi="Times New Roman" w:cs="Times New Roman"/>
+        </w:rPr>
+      </w:pPr>
+      <w:r>
+        <w:rPr>
+          <w:rFonts w:ascii="Times New Roman" w:hAnsi="Times New Roman" w:cs="Times New Roman"/>
+        </w:rPr>
+        <w:t>To uncover any constraints</w:t>
+      </w:r>
+      <w:r>
+        <w:rPr>
+          <w:rFonts w:ascii="Times New Roman" w:hAnsi="Times New Roman" w:cs="Times New Roman"/>
+        </w:rPr>
+        <w:t xml:space="preserve"> or limitations</w:t>
+      </w:r>
+      <w:r>
+        <w:rPr>
+          <w:rFonts w:ascii="Times New Roman" w:hAnsi="Times New Roman" w:cs="Times New Roman"/>
+        </w:rPr>
+        <w:t xml:space="preserve"> that may affect implementation.</w:t>
+      </w:r>
+    </w:p>
+    <w:p>
+      <w:pPr>
+        <w:rPr>
+          <w:rFonts w:ascii="Times New Roman" w:hAnsi="Times New Roman" w:cs="Times New Roman"/>
+        </w:rPr>
+      </w:pPr>
+    </w:p>
     <w:p>
       <w:pPr>
         <w:pStyle w:val="Heading2"/>
+        <w:rPr>
+          <w:rFonts w:ascii="Times New Roman" w:hAnsi="Times New Roman" w:cs="Times New Roman"/>
+          <w:color w:val="auto"/>
+        </w:rPr>
       </w:pPr>
       <w:bookmarkStart w:id="5" w:name="_Toc198048353"/>
       <w:r>
+        <w:rPr>
+          <w:rFonts w:ascii="Times New Roman" w:hAnsi="Times New Roman" w:cs="Times New Roman"/>
+          <w:color w:val="auto"/>
+        </w:rPr>
+        <w:lastRenderedPageBreak/>
         <w:t>1.4 Scope</w:t>
       </w:r>
       <w:bookmarkEnd w:id="5"/>
@@ -994,62 +1184,26 @@
       <w:pPr>
         <w:spacing w:before="100" w:beforeAutospacing="1" w:after="100" w:afterAutospacing="1" w:line="240" w:lineRule="auto"/>
         <w:rPr>
-          <w:rFonts w:eastAsia="Times New Roman" w:cs="Times New Roman"/>
-        </w:rPr>
-      </w:pPr>
-      <w:r>
-        <w:rPr>
-          <w:rFonts w:eastAsia="Times New Roman" w:cs="Times New Roman"/>
-        </w:rPr>
-        <w:t>The scope of this elicitation process covers the identification of user and administrative requirements for</w:t>
-      </w:r>
-      <w:r>
-        <w:rPr>
-          <w:rFonts w:eastAsia="Times New Roman" w:cs="Times New Roman"/>
-        </w:rPr>
-        <w:t xml:space="preserve"> the</w:t>
-      </w:r>
-      <w:r>
-        <w:rPr>
-          <w:rFonts w:eastAsia="Times New Roman" w:cs="Times New Roman"/>
-        </w:rPr>
-        <w:t xml:space="preserve"> </w:t>
-      </w:r>
-      <w:r>
-        <w:rPr>
-          <w:rFonts w:eastAsia="Times New Roman" w:cs="Times New Roman"/>
-        </w:rPr>
-        <w:t xml:space="preserve">campus </w:t>
-      </w:r>
-      <w:r>
-        <w:rPr>
-          <w:rFonts w:eastAsia="Times New Roman" w:cs="Times New Roman"/>
-        </w:rPr>
-        <w:t>ride-sharing platform and parking</w:t>
-      </w:r>
-      <w:r>
-        <w:rPr>
-          <w:rFonts w:eastAsia="Times New Roman" w:cs="Times New Roman"/>
-        </w:rPr>
-        <w:t xml:space="preserve"> system </w:t>
-      </w:r>
-      <w:r>
-        <w:rPr>
-          <w:rFonts w:eastAsia="Times New Roman" w:cs="Times New Roman"/>
-        </w:rPr>
-        <w:t>at Multimedia University</w:t>
-      </w:r>
-      <w:r>
-        <w:rPr>
-          <w:rFonts w:eastAsia="Times New Roman" w:cs="Times New Roman"/>
-        </w:rPr>
-        <w:t xml:space="preserve">, </w:t>
-      </w:r>
-      <w:r>
-        <w:rPr>
-          <w:rFonts w:eastAsia="Times New Roman" w:cs="Times New Roman"/>
-        </w:rPr>
-        <w:t>Cyberjaya. It includes:</w:t>
+          <w:rFonts w:ascii="Times New Roman" w:eastAsia="Times New Roman" w:hAnsi="Times New Roman" w:cs="Times New Roman"/>
+        </w:rPr>
+      </w:pPr>
+      <w:r>
+        <w:rPr>
+          <w:rFonts w:ascii="Times New Roman" w:eastAsia="Times New Roman" w:hAnsi="Times New Roman" w:cs="Times New Roman"/>
+        </w:rPr>
+        <w:t xml:space="preserve">The scope of this elicitation process covers the identification of user and administrative </w:t>
+      </w:r>
+      <w:r>
+        <w:rPr>
+          <w:rFonts w:ascii="Times New Roman" w:eastAsia="Times New Roman" w:hAnsi="Times New Roman" w:cs="Times New Roman"/>
+        </w:rPr>
+        <w:t xml:space="preserve">function </w:t>
+      </w:r>
+      <w:r>
+        <w:rPr>
+          <w:rFonts w:ascii="Times New Roman" w:eastAsia="Times New Roman" w:hAnsi="Times New Roman" w:cs="Times New Roman"/>
+        </w:rPr>
+        <w:t>requirements for the campus ride-sharing platform and parking system at Multimedia University, Cyberjaya. It includes:</w:t>
       </w:r>
     </w:p>
     <w:p>
@@ -1060,12 +1214,12 @@
         </w:numPr>
         <w:spacing w:before="100" w:beforeAutospacing="1" w:after="100" w:afterAutospacing="1" w:line="240" w:lineRule="auto"/>
         <w:rPr>
-          <w:rFonts w:eastAsia="Times New Roman" w:cs="Times New Roman"/>
-        </w:rPr>
-      </w:pPr>
-      <w:r>
-        <w:rPr>
-          <w:rFonts w:eastAsia="Times New Roman" w:cs="Times New Roman"/>
+          <w:rFonts w:ascii="Times New Roman" w:eastAsia="Times New Roman" w:hAnsi="Times New Roman" w:cs="Times New Roman"/>
+        </w:rPr>
+      </w:pPr>
+      <w:r>
+        <w:rPr>
+          <w:rFonts w:ascii="Times New Roman" w:eastAsia="Times New Roman" w:hAnsi="Times New Roman" w:cs="Times New Roman"/>
         </w:rPr>
         <w:t>User authentication (login via Student ID and password)</w:t>
       </w:r>
@@ -1078,14 +1232,13 @@
         </w:numPr>
         <w:spacing w:before="100" w:beforeAutospacing="1" w:after="100" w:afterAutospacing="1" w:line="240" w:lineRule="auto"/>
         <w:rPr>
-          <w:rFonts w:eastAsia="Times New Roman" w:cs="Times New Roman"/>
-        </w:rPr>
-      </w:pPr>
-      <w:r>
-        <w:rPr>
-          <w:rFonts w:eastAsia="Times New Roman" w:cs="Times New Roman"/>
-        </w:rPr>
-        <w:lastRenderedPageBreak/>
+          <w:rFonts w:ascii="Times New Roman" w:eastAsia="Times New Roman" w:hAnsi="Times New Roman" w:cs="Times New Roman"/>
+        </w:rPr>
+      </w:pPr>
+      <w:r>
+        <w:rPr>
+          <w:rFonts w:ascii="Times New Roman" w:eastAsia="Times New Roman" w:hAnsi="Times New Roman" w:cs="Times New Roman"/>
+        </w:rPr>
         <w:t>Interactive map features for viewing and navigating parking spaces</w:t>
       </w:r>
     </w:p>
@@ -1097,12 +1250,12 @@
         </w:numPr>
         <w:spacing w:before="100" w:beforeAutospacing="1" w:after="100" w:afterAutospacing="1" w:line="240" w:lineRule="auto"/>
         <w:rPr>
-          <w:rFonts w:eastAsia="Times New Roman" w:cs="Times New Roman"/>
-        </w:rPr>
-      </w:pPr>
-      <w:r>
-        <w:rPr>
-          <w:rFonts w:eastAsia="Times New Roman" w:cs="Times New Roman"/>
+          <w:rFonts w:ascii="Times New Roman" w:eastAsia="Times New Roman" w:hAnsi="Times New Roman" w:cs="Times New Roman"/>
+        </w:rPr>
+      </w:pPr>
+      <w:r>
+        <w:rPr>
+          <w:rFonts w:ascii="Times New Roman" w:eastAsia="Times New Roman" w:hAnsi="Times New Roman" w:cs="Times New Roman"/>
         </w:rPr>
         <w:t>Viewing and reporting illegitimate parking</w:t>
       </w:r>
@@ -1115,12 +1268,12 @@
         </w:numPr>
         <w:spacing w:before="100" w:beforeAutospacing="1" w:after="100" w:afterAutospacing="1" w:line="240" w:lineRule="auto"/>
         <w:rPr>
-          <w:rFonts w:eastAsia="Times New Roman" w:cs="Times New Roman"/>
-        </w:rPr>
-      </w:pPr>
-      <w:r>
-        <w:rPr>
-          <w:rFonts w:eastAsia="Times New Roman" w:cs="Times New Roman"/>
+          <w:rFonts w:ascii="Times New Roman" w:eastAsia="Times New Roman" w:hAnsi="Times New Roman" w:cs="Times New Roman"/>
+        </w:rPr>
+      </w:pPr>
+      <w:r>
+        <w:rPr>
+          <w:rFonts w:ascii="Times New Roman" w:eastAsia="Times New Roman" w:hAnsi="Times New Roman" w:cs="Times New Roman"/>
         </w:rPr>
         <w:t>Admin review and management of parking reports</w:t>
       </w:r>
@@ -1133,46 +1286,34 @@
         </w:numPr>
         <w:spacing w:before="100" w:beforeAutospacing="1" w:after="100" w:afterAutospacing="1" w:line="240" w:lineRule="auto"/>
         <w:rPr>
-          <w:rFonts w:eastAsia="Times New Roman" w:cs="Times New Roman"/>
-        </w:rPr>
-      </w:pPr>
-      <w:r>
-        <w:rPr>
-          <w:rFonts w:eastAsia="Times New Roman" w:cs="Times New Roman"/>
-        </w:rPr>
-        <w:t>Car Pooling features</w:t>
+          <w:rFonts w:ascii="Times New Roman" w:eastAsia="Times New Roman" w:hAnsi="Times New Roman" w:cs="Times New Roman"/>
+        </w:rPr>
+      </w:pPr>
+      <w:r>
+        <w:rPr>
+          <w:rFonts w:ascii="Times New Roman" w:eastAsia="Times New Roman" w:hAnsi="Times New Roman" w:cs="Times New Roman"/>
+        </w:rPr>
+        <w:t xml:space="preserve">Car Pooling </w:t>
+      </w:r>
+      <w:r>
+        <w:rPr>
+          <w:rFonts w:ascii="Times New Roman" w:eastAsia="Times New Roman" w:hAnsi="Times New Roman" w:cs="Times New Roman"/>
+        </w:rPr>
+        <w:t>services</w:t>
       </w:r>
     </w:p>
     <w:p>
       <w:pPr>
         <w:spacing w:before="100" w:beforeAutospacing="1" w:after="100" w:afterAutospacing="1" w:line="240" w:lineRule="auto"/>
         <w:rPr>
-          <w:rFonts w:eastAsia="Times New Roman" w:cs="Times New Roman"/>
-        </w:rPr>
-      </w:pPr>
-      <w:r>
-        <w:rPr>
-          <w:rFonts w:eastAsia="Times New Roman" w:cs="Times New Roman"/>
-        </w:rPr>
-        <w:t>It</w:t>
-      </w:r>
-      <w:r>
-        <w:rPr>
-          <w:rFonts w:eastAsia="Times New Roman" w:cs="Times New Roman"/>
-        </w:rPr>
-        <w:t xml:space="preserve"> does </w:t>
-      </w:r>
-      <w:r>
-        <w:rPr>
-          <w:rFonts w:eastAsia="Times New Roman" w:cs="Times New Roman"/>
-        </w:rPr>
-        <w:t>not</w:t>
-      </w:r>
-      <w:r>
-        <w:rPr>
-          <w:rFonts w:eastAsia="Times New Roman" w:cs="Times New Roman"/>
-        </w:rPr>
-        <w:t xml:space="preserve"> include:</w:t>
+          <w:rFonts w:ascii="Times New Roman" w:eastAsia="Times New Roman" w:hAnsi="Times New Roman" w:cs="Times New Roman"/>
+        </w:rPr>
+      </w:pPr>
+      <w:r>
+        <w:rPr>
+          <w:rFonts w:ascii="Times New Roman" w:eastAsia="Times New Roman" w:hAnsi="Times New Roman" w:cs="Times New Roman"/>
+        </w:rPr>
+        <w:t>It does not include:</w:t>
       </w:r>
     </w:p>
     <w:p>
@@ -1183,12 +1324,12 @@
         </w:numPr>
         <w:spacing w:before="100" w:beforeAutospacing="1" w:after="100" w:afterAutospacing="1" w:line="240" w:lineRule="auto"/>
         <w:rPr>
-          <w:rFonts w:eastAsia="Times New Roman" w:cs="Times New Roman"/>
-        </w:rPr>
-      </w:pPr>
-      <w:r>
-        <w:rPr>
-          <w:rFonts w:eastAsia="Times New Roman" w:cs="Times New Roman"/>
+          <w:rFonts w:ascii="Times New Roman" w:eastAsia="Times New Roman" w:hAnsi="Times New Roman" w:cs="Times New Roman"/>
+        </w:rPr>
+      </w:pPr>
+      <w:r>
+        <w:rPr>
+          <w:rFonts w:ascii="Times New Roman" w:eastAsia="Times New Roman" w:hAnsi="Times New Roman" w:cs="Times New Roman"/>
         </w:rPr>
         <w:t>Payment processing systems</w:t>
       </w:r>
@@ -1201,12 +1342,12 @@
         </w:numPr>
         <w:spacing w:before="100" w:beforeAutospacing="1" w:after="100" w:afterAutospacing="1" w:line="240" w:lineRule="auto"/>
         <w:rPr>
-          <w:rFonts w:eastAsia="Times New Roman" w:cs="Times New Roman"/>
-        </w:rPr>
-      </w:pPr>
-      <w:r>
-        <w:rPr>
-          <w:rFonts w:eastAsia="Times New Roman" w:cs="Times New Roman"/>
+          <w:rFonts w:ascii="Times New Roman" w:eastAsia="Times New Roman" w:hAnsi="Times New Roman" w:cs="Times New Roman"/>
+        </w:rPr>
+      </w:pPr>
+      <w:r>
+        <w:rPr>
+          <w:rFonts w:ascii="Times New Roman" w:eastAsia="Times New Roman" w:hAnsi="Times New Roman" w:cs="Times New Roman"/>
         </w:rPr>
         <w:t>Integration with external vehicle databases</w:t>
       </w:r>
@@ -1219,12 +1360,12 @@
         </w:numPr>
         <w:spacing w:before="100" w:beforeAutospacing="1" w:after="100" w:afterAutospacing="1" w:line="240" w:lineRule="auto"/>
         <w:rPr>
-          <w:rFonts w:eastAsia="Times New Roman" w:cs="Times New Roman"/>
-        </w:rPr>
-      </w:pPr>
-      <w:r>
-        <w:rPr>
-          <w:rFonts w:eastAsia="Times New Roman" w:cs="Times New Roman"/>
+          <w:rFonts w:ascii="Times New Roman" w:eastAsia="Times New Roman" w:hAnsi="Times New Roman" w:cs="Times New Roman"/>
+        </w:rPr>
+      </w:pPr>
+      <w:r>
+        <w:rPr>
+          <w:rFonts w:ascii="Times New Roman" w:eastAsia="Times New Roman" w:hAnsi="Times New Roman" w:cs="Times New Roman"/>
         </w:rPr>
         <w:t>Real-time camera surveillance or mobile application functionality</w:t>
       </w:r>
@@ -1234,12 +1375,15 @@
         <w:pStyle w:val="Heading2"/>
         <w:rPr>
           <w:rStyle w:val="Heading2Char"/>
+          <w:rFonts w:ascii="Times New Roman" w:hAnsi="Times New Roman" w:cs="Times New Roman"/>
+          <w:color w:val="auto"/>
         </w:rPr>
       </w:pPr>
       <w:r>
         <w:rPr>
           <w:rStyle w:val="Heading2Char"/>
-          <w:rFonts w:cs="Times New Roman"/>
+          <w:rFonts w:ascii="Times New Roman" w:hAnsi="Times New Roman" w:cs="Times New Roman"/>
+          <w:color w:val="auto"/>
         </w:rPr>
         <w:br/>
       </w:r>
@@ -1247,23 +1391,10 @@
       <w:r>
         <w:rPr>
           <w:rStyle w:val="Heading2Char"/>
-          <w:rFonts w:cs="Times New Roman"/>
-        </w:rPr>
-        <w:t>1.</w:t>
-      </w:r>
-      <w:r>
-        <w:rPr>
-          <w:rStyle w:val="Heading2Char"/>
-          <w:rFonts w:cs="Times New Roman"/>
-        </w:rPr>
-        <w:t>5</w:t>
-      </w:r>
-      <w:r>
-        <w:rPr>
-          <w:rStyle w:val="Heading2Char"/>
-          <w:rFonts w:cs="Times New Roman"/>
-        </w:rPr>
-        <w:t xml:space="preserve"> Intended Audience</w:t>
+          <w:rFonts w:ascii="Times New Roman" w:hAnsi="Times New Roman" w:cs="Times New Roman"/>
+          <w:color w:val="auto"/>
+        </w:rPr>
+        <w:t>1.5 Intended Audience</w:t>
       </w:r>
       <w:bookmarkEnd w:id="6"/>
     </w:p>
@@ -1271,38 +1402,14 @@
       <w:pPr>
         <w:spacing w:before="100" w:beforeAutospacing="1" w:after="100" w:afterAutospacing="1" w:line="240" w:lineRule="auto"/>
         <w:rPr>
-          <w:rFonts w:eastAsia="Times New Roman" w:cs="Times New Roman"/>
-        </w:rPr>
-      </w:pPr>
-      <w:r>
-        <w:rPr>
-          <w:rFonts w:eastAsia="Times New Roman" w:cs="Times New Roman"/>
-        </w:rPr>
-        <w:t>The intended audience for this elicitation process includes all</w:t>
-      </w:r>
-      <w:r>
-        <w:rPr>
-          <w:rFonts w:eastAsia="Times New Roman" w:cs="Times New Roman"/>
-        </w:rPr>
-        <w:t xml:space="preserve"> </w:t>
-      </w:r>
-      <w:r>
-        <w:rPr>
-          <w:rFonts w:eastAsia="Times New Roman" w:cs="Times New Roman"/>
-        </w:rPr>
-        <w:t xml:space="preserve">stakeholders involved in or affected by the development of the campus </w:t>
-      </w:r>
-      <w:r>
-        <w:rPr>
-          <w:rFonts w:eastAsia="Times New Roman" w:cs="Times New Roman"/>
-        </w:rPr>
-        <w:t>ride-sharing platform and parking</w:t>
-      </w:r>
-      <w:r>
-        <w:rPr>
-          <w:rFonts w:eastAsia="Times New Roman" w:cs="Times New Roman"/>
-        </w:rPr>
-        <w:t xml:space="preserve"> system at Multimedia University (MMU), Cyberjaya. These include:</w:t>
+          <w:rFonts w:ascii="Times New Roman" w:eastAsia="Times New Roman" w:hAnsi="Times New Roman" w:cs="Times New Roman"/>
+        </w:rPr>
+      </w:pPr>
+      <w:r>
+        <w:rPr>
+          <w:rFonts w:ascii="Times New Roman" w:eastAsia="Times New Roman" w:hAnsi="Times New Roman" w:cs="Times New Roman"/>
+        </w:rPr>
+        <w:t>The intended audience for this elicitation process includes all stakeholders involved in or affected by the development of the campus ride-sharing platform and parking system at Multimedia University (MMU), Cyberjaya. These include:</w:t>
       </w:r>
     </w:p>
     <w:p>
@@ -1313,12 +1420,12 @@
         </w:numPr>
         <w:spacing w:before="100" w:beforeAutospacing="1" w:after="100" w:afterAutospacing="1" w:line="240" w:lineRule="auto"/>
         <w:rPr>
-          <w:rFonts w:eastAsia="Times New Roman" w:cs="Times New Roman"/>
-        </w:rPr>
-      </w:pPr>
-      <w:r>
-        <w:rPr>
-          <w:rFonts w:eastAsia="Times New Roman" w:cs="Times New Roman"/>
+          <w:rFonts w:ascii="Times New Roman" w:eastAsia="Times New Roman" w:hAnsi="Times New Roman" w:cs="Times New Roman"/>
+        </w:rPr>
+      </w:pPr>
+      <w:r>
+        <w:rPr>
+          <w:rFonts w:ascii="Times New Roman" w:eastAsia="Times New Roman" w:hAnsi="Times New Roman" w:cs="Times New Roman"/>
         </w:rPr>
         <w:t>Students and faculty staff as main users of the system who will interact with features such as parking space viewing, space claiming, reporting, and ride booking</w:t>
       </w:r>
@@ -1331,12 +1438,12 @@
         </w:numPr>
         <w:spacing w:before="100" w:beforeAutospacing="1" w:after="100" w:afterAutospacing="1" w:line="240" w:lineRule="auto"/>
         <w:rPr>
-          <w:rFonts w:eastAsia="Times New Roman" w:cs="Times New Roman"/>
-        </w:rPr>
-      </w:pPr>
-      <w:r>
-        <w:rPr>
-          <w:rFonts w:eastAsia="Times New Roman" w:cs="Times New Roman"/>
+          <w:rFonts w:ascii="Times New Roman" w:eastAsia="Times New Roman" w:hAnsi="Times New Roman" w:cs="Times New Roman"/>
+        </w:rPr>
+      </w:pPr>
+      <w:r>
+        <w:rPr>
+          <w:rFonts w:ascii="Times New Roman" w:eastAsia="Times New Roman" w:hAnsi="Times New Roman" w:cs="Times New Roman"/>
         </w:rPr>
         <w:t>System administrators, who can view reports, view car details and overwrite parking space.</w:t>
       </w:r>
@@ -1349,12 +1456,12 @@
         </w:numPr>
         <w:spacing w:before="100" w:beforeAutospacing="1" w:after="100" w:afterAutospacing="1" w:line="240" w:lineRule="auto"/>
         <w:rPr>
-          <w:rFonts w:eastAsia="Times New Roman" w:cs="Times New Roman"/>
-        </w:rPr>
-      </w:pPr>
-      <w:r>
-        <w:rPr>
-          <w:rFonts w:eastAsia="Times New Roman" w:cs="Times New Roman"/>
+          <w:rFonts w:ascii="Times New Roman" w:eastAsia="Times New Roman" w:hAnsi="Times New Roman" w:cs="Times New Roman"/>
+        </w:rPr>
+      </w:pPr>
+      <w:r>
+        <w:rPr>
+          <w:rFonts w:ascii="Times New Roman" w:eastAsia="Times New Roman" w:hAnsi="Times New Roman" w:cs="Times New Roman"/>
         </w:rPr>
         <w:t>NICE MMU, who provides the API for Student ID, password and car details.</w:t>
       </w:r>
@@ -1367,12 +1474,12 @@
         </w:numPr>
         <w:spacing w:before="100" w:beforeAutospacing="1" w:after="100" w:afterAutospacing="1" w:line="240" w:lineRule="auto"/>
         <w:rPr>
-          <w:rFonts w:eastAsia="Times New Roman" w:cs="Times New Roman"/>
-        </w:rPr>
-      </w:pPr>
-      <w:r>
-        <w:rPr>
-          <w:rFonts w:eastAsia="Times New Roman" w:cs="Times New Roman"/>
+          <w:rFonts w:ascii="Times New Roman" w:eastAsia="Times New Roman" w:hAnsi="Times New Roman" w:cs="Times New Roman"/>
+        </w:rPr>
+      </w:pPr>
+      <w:r>
+        <w:rPr>
+          <w:rFonts w:ascii="Times New Roman" w:eastAsia="Times New Roman" w:hAnsi="Times New Roman" w:cs="Times New Roman"/>
         </w:rPr>
         <w:t>Software development and design team, who will use the elicited requirements to design and implement the system</w:t>
       </w:r>
@@ -1382,13 +1489,15 @@
         <w:spacing w:before="100" w:beforeAutospacing="1" w:after="100" w:afterAutospacing="1" w:line="240" w:lineRule="auto"/>
         <w:rPr>
           <w:rStyle w:val="Heading2Char"/>
-          <w:rFonts w:cs="Times New Roman"/>
+          <w:rFonts w:ascii="Times New Roman" w:hAnsi="Times New Roman" w:cs="Times New Roman"/>
+          <w:color w:val="auto"/>
         </w:rPr>
       </w:pPr>
       <w:r>
         <w:rPr>
           <w:rStyle w:val="Heading2Char"/>
-          <w:rFonts w:cs="Times New Roman"/>
+          <w:rFonts w:ascii="Times New Roman" w:hAnsi="Times New Roman" w:cs="Times New Roman"/>
+          <w:color w:val="auto"/>
         </w:rPr>
         <w:br/>
       </w:r>
@@ -1396,40 +1505,78 @@
       <w:r>
         <w:rPr>
           <w:rStyle w:val="Heading2Char"/>
-          <w:rFonts w:cs="Times New Roman"/>
-        </w:rPr>
-        <w:t>1.</w:t>
-      </w:r>
-      <w:r>
-        <w:rPr>
-          <w:rStyle w:val="Heading2Char"/>
-          <w:rFonts w:cs="Times New Roman"/>
-        </w:rPr>
-        <w:t>6</w:t>
-      </w:r>
-      <w:r>
-        <w:rPr>
-          <w:rStyle w:val="Heading2Char"/>
-          <w:rFonts w:cs="Times New Roman"/>
-        </w:rPr>
-        <w:t xml:space="preserve"> Overview</w:t>
+          <w:rFonts w:ascii="Times New Roman" w:hAnsi="Times New Roman" w:cs="Times New Roman"/>
+          <w:color w:val="auto"/>
+        </w:rPr>
+        <w:t>1.6 Overview</w:t>
       </w:r>
       <w:bookmarkEnd w:id="7"/>
     </w:p>
     <w:p>
       <w:pPr>
         <w:spacing w:before="100" w:beforeAutospacing="1" w:after="100" w:afterAutospacing="1" w:line="240" w:lineRule="auto"/>
-      </w:pPr>
-      <w:r>
-        <w:t>Brief summary of what’s in section 2 3 4 basically the other sections (Probably leave till last)</w:t>
+        <w:rPr>
+          <w:rFonts w:ascii="Times New Roman" w:hAnsi="Times New Roman" w:cs="Times New Roman"/>
+        </w:rPr>
+      </w:pPr>
+      <w:r>
+        <w:rPr>
+          <w:rFonts w:ascii="Times New Roman" w:hAnsi="Times New Roman" w:cs="Times New Roman"/>
+        </w:rPr>
+        <w:t>Th</w:t>
+      </w:r>
+      <w:r>
+        <w:rPr>
+          <w:rFonts w:ascii="Times New Roman" w:hAnsi="Times New Roman" w:cs="Times New Roman"/>
+        </w:rPr>
+        <w:t>is documentation set consists of various documentation, including the project vision, context objects, elicitation plan and SRS(Software Requirements Specification), tailored for</w:t>
+      </w:r>
+      <w:r>
+        <w:rPr>
+          <w:rFonts w:ascii="Times New Roman" w:hAnsi="Times New Roman" w:cs="Times New Roman"/>
+        </w:rPr>
+        <w:t xml:space="preserve"> the development of a ride-sharing and parking management system</w:t>
+      </w:r>
+      <w:r>
+        <w:rPr>
+          <w:rFonts w:ascii="Times New Roman" w:hAnsi="Times New Roman" w:cs="Times New Roman"/>
+        </w:rPr>
+        <w:t xml:space="preserve"> for MMU student and staffs</w:t>
+      </w:r>
+      <w:r>
+        <w:rPr>
+          <w:rFonts w:ascii="Times New Roman" w:hAnsi="Times New Roman" w:cs="Times New Roman"/>
+        </w:rPr>
+        <w:t>.</w:t>
+      </w:r>
+      <w:r>
+        <w:rPr>
+          <w:rFonts w:ascii="Times New Roman" w:hAnsi="Times New Roman" w:cs="Times New Roman"/>
+        </w:rPr>
+        <w:t xml:space="preserve"> The main important documents includes the Elicitation plan, Kano model and SRS. </w:t>
+      </w:r>
+    </w:p>
+    <w:p>
+      <w:pPr>
+        <w:spacing w:before="100" w:beforeAutospacing="1" w:after="100" w:afterAutospacing="1" w:line="240" w:lineRule="auto"/>
+        <w:rPr>
+          <w:rFonts w:ascii="Times New Roman" w:hAnsi="Times New Roman" w:cs="Times New Roman"/>
+        </w:rPr>
+      </w:pPr>
+      <w:r>
+        <w:rPr>
+          <w:rFonts w:ascii="Times New Roman" w:hAnsi="Times New Roman" w:cs="Times New Roman"/>
+        </w:rPr>
+        <w:t>(REMIND ME TO FINISH)</w:t>
       </w:r>
     </w:p>
     <w:p>
       <w:pPr>
         <w:jc w:val="center"/>
-      </w:pPr>
-      <w:bookmarkStart w:id="8" w:name="_GoBack"/>
-      <w:bookmarkEnd w:id="8"/>
+        <w:rPr>
+          <w:rFonts w:ascii="Times New Roman" w:hAnsi="Times New Roman" w:cs="Times New Roman"/>
+        </w:rPr>
+      </w:pPr>
     </w:p>
     <w:sectPr>
       <w:pgSz w:w="11906" w:h="16838"/>
@@ -1442,7 +1589,7 @@
 </file>
 
 <file path=word/numbering.xml><?xml version="1.0" encoding="utf-8"?>
-<w:numbering xmlns:wpc="http://schemas.microsoft.com/office/word/2010/wordprocessingCanvas" xmlns:cx="http://schemas.microsoft.com/office/drawing/2014/chartex" xmlns:cx1="http://schemas.microsoft.com/office/drawing/2015/9/8/chartex" xmlns:cx2="http://schemas.microsoft.com/office/drawing/2015/10/21/chartex" xmlns:cx3="http://schemas.microsoft.com/office/drawing/2016/5/9/chartex" xmlns:cx4="http://schemas.microsoft.com/office/drawing/2016/5/10/chartex" xmlns:cx5="http://schemas.microsoft.com/office/drawing/2016/5/11/chartex" xmlns:cx6="http://schemas.microsoft.com/office/drawing/2016/5/12/chartex" xmlns:cx7="http://schemas.microsoft.com/office/drawing/2016/5/13/chartex" xmlns:cx8="http://schemas.microsoft.com/office/drawing/2016/5/14/chartex" xmlns:mc="http://schemas.openxmlformats.org/markup-compatibility/2006" xmlns:aink="http://schemas.microsoft.com/office/drawing/2016/ink" xmlns:am3d="http://schemas.microsoft.com/office/drawing/2017/model3d" xmlns:o="urn:schemas-microsoft-com:office:office" xmlns:r="http://schemas.openxmlformats.org/officeDocument/2006/relationships" xmlns:m="http://schemas.openxmlformats.org/officeDocument/2006/math" xmlns:v="urn:schemas-microsoft-com:vml" xmlns:wp14="http://schemas.microsoft.com/office/word/2010/wordprocessingDrawing" xmlns:wp="http://schemas.openxmlformats.org/drawingml/2006/wordprocessingDrawing" xmlns:w10="urn:schemas-microsoft-com:office:word" xmlns:w="http://schemas.openxmlformats.org/wordprocessingml/2006/main" xmlns:w14="http://schemas.microsoft.com/office/word/2010/wordml" xmlns:w15="http://schemas.microsoft.com/office/word/2012/wordml" xmlns:w16cex="http://schemas.microsoft.com/office/word/2018/wordml/cex" xmlns:w16cid="http://schemas.microsoft.com/office/word/2016/wordml/cid" xmlns:w16="http://schemas.microsoft.com/office/word/2018/wordml" xmlns:w16se="http://schemas.microsoft.com/office/word/2015/wordml/symex" xmlns:wpg="http://schemas.microsoft.com/office/word/2010/wordprocessingGroup" xmlns:wpi="http://schemas.microsoft.com/office/word/2010/wordprocessingInk" xmlns:wne="http://schemas.microsoft.com/office/word/2006/wordml" xmlns:wps="http://schemas.microsoft.com/office/word/2010/wordprocessingShape" mc:Ignorable="w14 w15 w16se w16cid w16 w16cex wp14">
+<w:numbering xmlns:wpc="http://schemas.microsoft.com/office/word/2010/wordprocessingCanvas" xmlns:cx="http://schemas.microsoft.com/office/drawing/2014/chartex" xmlns:cx1="http://schemas.microsoft.com/office/drawing/2015/9/8/chartex" xmlns:cx2="http://schemas.microsoft.com/office/drawing/2015/10/21/chartex" xmlns:cx3="http://schemas.microsoft.com/office/drawing/2016/5/9/chartex" xmlns:cx4="http://schemas.microsoft.com/office/drawing/2016/5/10/chartex" xmlns:cx5="http://schemas.microsoft.com/office/drawing/2016/5/11/chartex" xmlns:cx6="http://schemas.microsoft.com/office/drawing/2016/5/12/chartex" xmlns:cx7="http://schemas.microsoft.com/office/drawing/2016/5/13/chartex" xmlns:cx8="http://schemas.microsoft.com/office/drawing/2016/5/14/chartex" xmlns:mc="http://schemas.openxmlformats.org/markup-compatibility/2006" xmlns:aink="http://schemas.microsoft.com/office/drawing/2016/ink" xmlns:am3d="http://schemas.microsoft.com/office/drawing/2017/model3d" xmlns:o="urn:schemas-microsoft-com:office:office" xmlns:oel="http://schemas.microsoft.com/office/2019/extlst" xmlns:r="http://schemas.openxmlformats.org/officeDocument/2006/relationships" xmlns:m="http://schemas.openxmlformats.org/officeDocument/2006/math" xmlns:v="urn:schemas-microsoft-com:vml" xmlns:wp14="http://schemas.microsoft.com/office/word/2010/wordprocessingDrawing" xmlns:wp="http://schemas.openxmlformats.org/drawingml/2006/wordprocessingDrawing" xmlns:w10="urn:schemas-microsoft-com:office:word" xmlns:w="http://schemas.openxmlformats.org/wordprocessingml/2006/main" xmlns:w14="http://schemas.microsoft.com/office/word/2010/wordml" xmlns:w15="http://schemas.microsoft.com/office/word/2012/wordml" xmlns:w16cex="http://schemas.microsoft.com/office/word/2018/wordml/cex" xmlns:w16cid="http://schemas.microsoft.com/office/word/2016/wordml/cid" xmlns:w16="http://schemas.microsoft.com/office/word/2018/wordml" xmlns:w16du="http://schemas.microsoft.com/office/word/2023/wordml/word16du" xmlns:w16sdtdh="http://schemas.microsoft.com/office/word/2020/wordml/sdtdatahash" xmlns:w16sdtfl="http://schemas.microsoft.com/office/word/2024/wordml/sdtformatlock" xmlns:w16se="http://schemas.microsoft.com/office/word/2015/wordml/symex" xmlns:wpg="http://schemas.microsoft.com/office/word/2010/wordprocessingGroup" xmlns:wpi="http://schemas.microsoft.com/office/word/2010/wordprocessingInk" xmlns:wne="http://schemas.microsoft.com/office/word/2006/wordml" xmlns:wps="http://schemas.microsoft.com/office/word/2010/wordprocessingShape" mc:Ignorable="w14 w15 w16se w16cid w16 w16cex w16sdtdh w16sdtfl w16du wp14">
   <w:abstractNum w:abstractNumId="0" w15:restartNumberingAfterBreak="0">
     <w:nsid w:val="0E266DD0"/>
     <w:multiLevelType w:val="hybridMultilevel"/>
@@ -2003,23 +2150,139 @@
       </w:rPr>
     </w:lvl>
   </w:abstractNum>
-  <w:num w:numId="1">
+  <w:abstractNum w:abstractNumId="4" w15:restartNumberingAfterBreak="0">
+    <w:nsid w:val="569D1019"/>
+    <w:multiLevelType w:val="hybridMultilevel"/>
+    <w:tmpl w:val="5ED48436"/>
+    <w:lvl w:ilvl="0" w:tplc="44090001">
+      <w:start w:val="1"/>
+      <w:numFmt w:val="bullet"/>
+      <w:lvlText w:val=""/>
+      <w:lvlJc w:val="left"/>
+      <w:pPr>
+        <w:ind w:left="720" w:hanging="360"/>
+      </w:pPr>
+      <w:rPr>
+        <w:rFonts w:ascii="Symbol" w:hAnsi="Symbol" w:hint="default"/>
+      </w:rPr>
+    </w:lvl>
+    <w:lvl w:ilvl="1" w:tplc="44090003" w:tentative="1">
+      <w:start w:val="1"/>
+      <w:numFmt w:val="bullet"/>
+      <w:lvlText w:val="o"/>
+      <w:lvlJc w:val="left"/>
+      <w:pPr>
+        <w:ind w:left="1440" w:hanging="360"/>
+      </w:pPr>
+      <w:rPr>
+        <w:rFonts w:ascii="Courier New" w:hAnsi="Courier New" w:cs="Courier New" w:hint="default"/>
+      </w:rPr>
+    </w:lvl>
+    <w:lvl w:ilvl="2" w:tplc="44090005" w:tentative="1">
+      <w:start w:val="1"/>
+      <w:numFmt w:val="bullet"/>
+      <w:lvlText w:val=""/>
+      <w:lvlJc w:val="left"/>
+      <w:pPr>
+        <w:ind w:left="2160" w:hanging="360"/>
+      </w:pPr>
+      <w:rPr>
+        <w:rFonts w:ascii="Wingdings" w:hAnsi="Wingdings" w:hint="default"/>
+      </w:rPr>
+    </w:lvl>
+    <w:lvl w:ilvl="3" w:tplc="44090001" w:tentative="1">
+      <w:start w:val="1"/>
+      <w:numFmt w:val="bullet"/>
+      <w:lvlText w:val=""/>
+      <w:lvlJc w:val="left"/>
+      <w:pPr>
+        <w:ind w:left="2880" w:hanging="360"/>
+      </w:pPr>
+      <w:rPr>
+        <w:rFonts w:ascii="Symbol" w:hAnsi="Symbol" w:hint="default"/>
+      </w:rPr>
+    </w:lvl>
+    <w:lvl w:ilvl="4" w:tplc="44090003" w:tentative="1">
+      <w:start w:val="1"/>
+      <w:numFmt w:val="bullet"/>
+      <w:lvlText w:val="o"/>
+      <w:lvlJc w:val="left"/>
+      <w:pPr>
+        <w:ind w:left="3600" w:hanging="360"/>
+      </w:pPr>
+      <w:rPr>
+        <w:rFonts w:ascii="Courier New" w:hAnsi="Courier New" w:cs="Courier New" w:hint="default"/>
+      </w:rPr>
+    </w:lvl>
+    <w:lvl w:ilvl="5" w:tplc="44090005" w:tentative="1">
+      <w:start w:val="1"/>
+      <w:numFmt w:val="bullet"/>
+      <w:lvlText w:val=""/>
+      <w:lvlJc w:val="left"/>
+      <w:pPr>
+        <w:ind w:left="4320" w:hanging="360"/>
+      </w:pPr>
+      <w:rPr>
+        <w:rFonts w:ascii="Wingdings" w:hAnsi="Wingdings" w:hint="default"/>
+      </w:rPr>
+    </w:lvl>
+    <w:lvl w:ilvl="6" w:tplc="44090001" w:tentative="1">
+      <w:start w:val="1"/>
+      <w:numFmt w:val="bullet"/>
+      <w:lvlText w:val=""/>
+      <w:lvlJc w:val="left"/>
+      <w:pPr>
+        <w:ind w:left="5040" w:hanging="360"/>
+      </w:pPr>
+      <w:rPr>
+        <w:rFonts w:ascii="Symbol" w:hAnsi="Symbol" w:hint="default"/>
+      </w:rPr>
+    </w:lvl>
+    <w:lvl w:ilvl="7" w:tplc="44090003" w:tentative="1">
+      <w:start w:val="1"/>
+      <w:numFmt w:val="bullet"/>
+      <w:lvlText w:val="o"/>
+      <w:lvlJc w:val="left"/>
+      <w:pPr>
+        <w:ind w:left="5760" w:hanging="360"/>
+      </w:pPr>
+      <w:rPr>
+        <w:rFonts w:ascii="Courier New" w:hAnsi="Courier New" w:cs="Courier New" w:hint="default"/>
+      </w:rPr>
+    </w:lvl>
+    <w:lvl w:ilvl="8" w:tplc="44090005" w:tentative="1">
+      <w:start w:val="1"/>
+      <w:numFmt w:val="bullet"/>
+      <w:lvlText w:val=""/>
+      <w:lvlJc w:val="left"/>
+      <w:pPr>
+        <w:ind w:left="6480" w:hanging="360"/>
+      </w:pPr>
+      <w:rPr>
+        <w:rFonts w:ascii="Wingdings" w:hAnsi="Wingdings" w:hint="default"/>
+      </w:rPr>
+    </w:lvl>
+  </w:abstractNum>
+  <w:num w:numId="1" w16cid:durableId="1901818944">
     <w:abstractNumId w:val="0"/>
   </w:num>
-  <w:num w:numId="2">
+  <w:num w:numId="2" w16cid:durableId="1921594621">
     <w:abstractNumId w:val="2"/>
   </w:num>
-  <w:num w:numId="3">
+  <w:num w:numId="3" w16cid:durableId="1957636809">
     <w:abstractNumId w:val="3"/>
   </w:num>
-  <w:num w:numId="4">
+  <w:num w:numId="4" w16cid:durableId="294725730">
     <w:abstractNumId w:val="1"/>
+  </w:num>
+  <w:num w:numId="5" w16cid:durableId="1969578786">
+    <w:abstractNumId w:val="4"/>
   </w:num>
 </w:numbering>
 </file>
 
 <file path=word/styles.xml><?xml version="1.0" encoding="utf-8"?>
-<w:styles xmlns:mc="http://schemas.openxmlformats.org/markup-compatibility/2006" xmlns:r="http://schemas.openxmlformats.org/officeDocument/2006/relationships" xmlns:w="http://schemas.openxmlformats.org/wordprocessingml/2006/main" xmlns:w14="http://schemas.microsoft.com/office/word/2010/wordml" xmlns:w15="http://schemas.microsoft.com/office/word/2012/wordml" xmlns:w16cex="http://schemas.microsoft.com/office/word/2018/wordml/cex" xmlns:w16cid="http://schemas.microsoft.com/office/word/2016/wordml/cid" xmlns:w16="http://schemas.microsoft.com/office/word/2018/wordml" xmlns:w16se="http://schemas.microsoft.com/office/word/2015/wordml/symex" mc:Ignorable="w14 w15 w16se w16cid w16 w16cex">
+<w:styles xmlns:mc="http://schemas.openxmlformats.org/markup-compatibility/2006" xmlns:r="http://schemas.openxmlformats.org/officeDocument/2006/relationships" xmlns:w="http://schemas.openxmlformats.org/wordprocessingml/2006/main" xmlns:w14="http://schemas.microsoft.com/office/word/2010/wordml" xmlns:w15="http://schemas.microsoft.com/office/word/2012/wordml" xmlns:w16cex="http://schemas.microsoft.com/office/word/2018/wordml/cex" xmlns:w16cid="http://schemas.microsoft.com/office/word/2016/wordml/cid" xmlns:w16="http://schemas.microsoft.com/office/word/2018/wordml" xmlns:w16du="http://schemas.microsoft.com/office/word/2023/wordml/word16du" xmlns:w16sdtdh="http://schemas.microsoft.com/office/word/2020/wordml/sdtdatahash" xmlns:w16sdtfl="http://schemas.microsoft.com/office/word/2024/wordml/sdtformatlock" xmlns:w16se="http://schemas.microsoft.com/office/word/2015/wordml/symex" mc:Ignorable="w14 w15 w16se w16cid w16 w16cex w16sdtdh w16sdtfl w16du">
   <w:docDefaults>
     <w:rPrDefault>
       <w:rPr>
@@ -2621,7 +2884,6 @@
   <w:style w:type="character" w:default="1" w:styleId="DefaultParagraphFont">
     <w:name w:val="Default Paragraph Font"/>
     <w:uiPriority w:val="1"/>
-    <w:semiHidden/>
     <w:unhideWhenUsed/>
   </w:style>
   <w:style w:type="table" w:default="1" w:styleId="TableNormal">

</xml_diff>